<commit_message>
Adding string formatting to Ex1
</commit_message>
<xml_diff>
--- a/C20 Ex01 Shir 307944710 Nadav 311550230/Ex01_ScreenShots.doc.docx
+++ b/C20 Ex01 Shir 307944710 Nadav 311550230/Ex01_ScreenShots.doc.docx
@@ -14,7 +14,6 @@
         <w:ind w:left="657"/>
         <w:jc w:val="left"/>
         <w:rPr>
-          <w:rFonts w:hint="cs"/>
           <w:rtl/>
         </w:rPr>
       </w:pPr>
@@ -2446,6 +2445,7 @@
         <w:ind w:left="1431" w:right="2893" w:hanging="3"/>
         <w:jc w:val="left"/>
         <w:rPr>
+          <w:rFonts w:hint="cs"/>
           <w:rtl/>
         </w:rPr>
       </w:pPr>
@@ -4429,7 +4429,6 @@
         <w:ind w:left="718" w:right="576"/>
         <w:jc w:val="left"/>
         <w:rPr>
-          <w:rFonts w:hint="cs"/>
           <w:rtl/>
         </w:rPr>
       </w:pPr>
@@ -4494,6 +4493,7 @@
       </w:pPr>
       <w:r>
         <w:rPr>
+          <w:noProof/>
           <w:rtl/>
         </w:rPr>
         <w:drawing>
@@ -4556,6 +4556,7 @@
       </w:r>
       <w:r>
         <w:rPr>
+          <w:noProof/>
           <w:rtl/>
         </w:rPr>
         <w:drawing>
@@ -4642,6 +4643,7 @@
       <w:r>
         <w:rPr>
           <w:rFonts w:ascii="Arial" w:eastAsia="Arial" w:hAnsi="Arial" w:cs="Arial"/>
+          <w:noProof/>
           <w:sz w:val="20"/>
           <w:szCs w:val="20"/>
           <w:u w:val="single"/>
@@ -4708,6 +4710,7 @@
       <w:r>
         <w:rPr>
           <w:rFonts w:ascii="Arial" w:eastAsia="Arial" w:hAnsi="Arial" w:cs="Arial"/>
+          <w:noProof/>
           <w:rtl/>
         </w:rPr>
         <w:drawing>
@@ -4897,6 +4900,7 @@
       <w:r>
         <w:rPr>
           <w:rFonts w:ascii="Arial" w:eastAsia="Arial" w:hAnsi="Arial" w:cs="Arial"/>
+          <w:noProof/>
           <w:sz w:val="20"/>
           <w:szCs w:val="20"/>
           <w:u w:val="single"/>
@@ -4963,6 +4967,7 @@
       <w:r>
         <w:rPr>
           <w:rFonts w:ascii="Arial" w:eastAsia="Arial" w:hAnsi="Arial" w:cs="Arial"/>
+          <w:noProof/>
           <w:sz w:val="20"/>
           <w:szCs w:val="20"/>
           <w:u w:val="single"/>
@@ -5059,6 +5064,7 @@
       <w:r>
         <w:rPr>
           <w:rFonts w:ascii="Arial" w:eastAsia="Arial" w:hAnsi="Arial" w:cs="Arial"/>
+          <w:noProof/>
           <w:sz w:val="20"/>
           <w:szCs w:val="20"/>
           <w:u w:val="single"/>
@@ -5109,6 +5115,7 @@
       <w:r>
         <w:rPr>
           <w:rFonts w:ascii="Arial" w:eastAsia="Arial" w:hAnsi="Arial" w:cs="Arial"/>
+          <w:noProof/>
           <w:sz w:val="20"/>
           <w:szCs w:val="20"/>
           <w:u w:val="single"/>
@@ -5185,7 +5192,6 @@
         </w:rPr>
         <w:t>שאלה 4</w:t>
       </w:r>
-      <w:bookmarkStart w:id="0" w:name="_GoBack"/>
     </w:p>
     <w:p>
       <w:pPr>
@@ -5201,6 +5207,7 @@
       <w:r>
         <w:rPr>
           <w:rFonts w:ascii="Arial" w:eastAsia="Arial" w:hAnsi="Arial" w:cs="Arial"/>
+          <w:noProof/>
           <w:sz w:val="20"/>
           <w:szCs w:val="20"/>
           <w:rtl/>
@@ -5242,7 +5249,6 @@
         </w:drawing>
       </w:r>
     </w:p>
-    <w:bookmarkEnd w:id="0"/>
     <w:p>
       <w:pPr>
         <w:spacing w:after="0"/>
@@ -5261,30 +5267,87 @@
         <w:spacing w:after="0"/>
         <w:jc w:val="left"/>
         <w:rPr>
+          <w:rFonts w:ascii="Arial" w:eastAsia="Arial" w:hAnsi="Arial" w:cs="Arial"/>
+          <w:sz w:val="20"/>
+          <w:szCs w:val="20"/>
+          <w:rtl/>
+        </w:rPr>
+      </w:pPr>
+      <w:r>
+        <w:rPr>
           <w:rFonts w:ascii="Arial" w:eastAsia="Arial" w:hAnsi="Arial" w:cs="Arial" w:hint="cs"/>
           <w:sz w:val="20"/>
           <w:szCs w:val="20"/>
-          <w:rtl/>
-        </w:rPr>
-      </w:pPr>
-      <w:r>
-        <w:rPr>
-          <w:rFonts w:ascii="Arial" w:eastAsia="Arial" w:hAnsi="Arial" w:cs="Arial" w:hint="cs"/>
-          <w:sz w:val="20"/>
-          <w:szCs w:val="20"/>
           <w:u w:val="single"/>
           <w:rtl/>
         </w:rPr>
         <w:t>שאלה 6</w:t>
       </w:r>
+    </w:p>
+    <w:p>
+      <w:pPr>
+        <w:spacing w:after="0"/>
+        <w:jc w:val="left"/>
+        <w:rPr>
+          <w:rFonts w:ascii="Arial" w:eastAsia="Arial" w:hAnsi="Arial" w:cs="Arial"/>
+          <w:sz w:val="20"/>
+          <w:szCs w:val="20"/>
+          <w:rtl/>
+        </w:rPr>
+      </w:pPr>
+      <w:bookmarkStart w:id="0" w:name="_GoBack"/>
+      <w:r>
+        <w:rPr>
+          <w:rFonts w:ascii="Arial" w:eastAsia="Arial" w:hAnsi="Arial" w:cs="Arial"/>
+          <w:sz w:val="20"/>
+          <w:szCs w:val="20"/>
+          <w:rtl/>
+        </w:rPr>
+        <w:drawing>
+          <wp:inline distT="0" distB="0" distL="0" distR="0" wp14:anchorId="532F09B9" wp14:editId="432D881F">
+            <wp:extent cx="4465707" cy="1089754"/>
+            <wp:effectExtent l="0" t="0" r="0" b="0"/>
+            <wp:docPr id="10" name="תמונה 10"/>
+            <wp:cNvGraphicFramePr>
+              <a:graphicFrameLocks xmlns:a="http://schemas.openxmlformats.org/drawingml/2006/main" noChangeAspect="1"/>
+            </wp:cNvGraphicFramePr>
+            <a:graphic xmlns:a="http://schemas.openxmlformats.org/drawingml/2006/main">
+              <a:graphicData uri="http://schemas.openxmlformats.org/drawingml/2006/picture">
+                <pic:pic xmlns:pic="http://schemas.openxmlformats.org/drawingml/2006/picture">
+                  <pic:nvPicPr>
+                    <pic:cNvPr id="1" name=""/>
+                    <pic:cNvPicPr/>
+                  </pic:nvPicPr>
+                  <pic:blipFill>
+                    <a:blip r:embed="rId16"/>
+                    <a:stretch>
+                      <a:fillRect/>
+                    </a:stretch>
+                  </pic:blipFill>
+                  <pic:spPr>
+                    <a:xfrm>
+                      <a:off x="0" y="0"/>
+                      <a:ext cx="4465707" cy="1089754"/>
+                    </a:xfrm>
+                    <a:prstGeom prst="rect">
+                      <a:avLst/>
+                    </a:prstGeom>
+                  </pic:spPr>
+                </pic:pic>
+              </a:graphicData>
+            </a:graphic>
+          </wp:inline>
+        </w:drawing>
+      </w:r>
+      <w:bookmarkEnd w:id="0"/>
     </w:p>
     <w:sectPr>
-      <w:headerReference w:type="even" r:id="rId16"/>
-      <w:headerReference w:type="default" r:id="rId17"/>
-      <w:footerReference w:type="even" r:id="rId18"/>
-      <w:footerReference w:type="default" r:id="rId19"/>
-      <w:headerReference w:type="first" r:id="rId20"/>
-      <w:footerReference w:type="first" r:id="rId21"/>
+      <w:headerReference w:type="even" r:id="rId17"/>
+      <w:headerReference w:type="default" r:id="rId18"/>
+      <w:footerReference w:type="even" r:id="rId19"/>
+      <w:footerReference w:type="default" r:id="rId20"/>
+      <w:headerReference w:type="first" r:id="rId21"/>
+      <w:footerReference w:type="first" r:id="rId22"/>
       <w:pgSz w:w="11906" w:h="16838"/>
       <w:pgMar w:top="1322" w:right="1795" w:bottom="923" w:left="941" w:header="750" w:footer="261" w:gutter="0"/>
       <w:cols w:space="720"/>

</xml_diff>